<commit_message>
Update P2P Lending Default Prediction.docx
</commit_message>
<xml_diff>
--- a/P2P Lending Default Prediction.docx
+++ b/P2P Lending Default Prediction.docx
@@ -475,37 +475,9 @@
             <w:pPr>
               <w:pStyle w:val="Heading2"/>
             </w:pPr>
-            <w:proofErr w:type="spellStart"/>
-            <w:proofErr w:type="gramStart"/>
-            <w:r>
-              <w:t>R.Chawla</w:t>
-            </w:r>
-            <w:proofErr w:type="spellEnd"/>
-            <w:proofErr w:type="gramEnd"/>
-            <w:r>
-              <w:t xml:space="preserve">, </w:t>
-            </w:r>
-            <w:proofErr w:type="spellStart"/>
-            <w:r>
-              <w:t>M.Jepson</w:t>
-            </w:r>
-            <w:proofErr w:type="spellEnd"/>
-            <w:r>
-              <w:t xml:space="preserve">, </w:t>
-            </w:r>
-            <w:proofErr w:type="spellStart"/>
-            <w:r>
-              <w:t>M.Salhotra</w:t>
-            </w:r>
-            <w:proofErr w:type="spellEnd"/>
-            <w:r>
-              <w:t xml:space="preserve">, A. </w:t>
-            </w:r>
-            <w:proofErr w:type="spellStart"/>
-            <w:r>
-              <w:t>Yildiz</w:t>
-            </w:r>
-            <w:proofErr w:type="spellEnd"/>
+            <w:r>
+              <w:t>R.Chawla, M.Jepson, M.Salhotra, A. Yildiz</w:t>
+            </w:r>
           </w:p>
         </w:tc>
       </w:tr>
@@ -1146,37 +1118,13 @@
               <w:t xml:space="preserve">In parallel we will review the work done by </w:t>
             </w:r>
             <w:r>
-              <w:t xml:space="preserve">X. Ma, K. Sha and D. </w:t>
-            </w:r>
-            <w:proofErr w:type="spellStart"/>
-            <w:r>
-              <w:t>Wanxg</w:t>
-            </w:r>
-            <w:proofErr w:type="spellEnd"/>
-            <w:r>
-              <w:t xml:space="preserve"> in </w:t>
+              <w:t xml:space="preserve">X. Ma, K. Sha and D. Wanxg in </w:t>
             </w:r>
             <w:r>
               <w:t>“</w:t>
             </w:r>
             <w:r>
-              <w:t xml:space="preserve">Prediction of P2P network loan default based on the machine learning </w:t>
-            </w:r>
-            <w:proofErr w:type="spellStart"/>
-            <w:r>
-              <w:t>LightGBM</w:t>
-            </w:r>
-            <w:proofErr w:type="spellEnd"/>
-            <w:r>
-              <w:t xml:space="preserve"> and </w:t>
-            </w:r>
-            <w:proofErr w:type="spellStart"/>
-            <w:r>
-              <w:t>XGBoost</w:t>
-            </w:r>
-            <w:proofErr w:type="spellEnd"/>
-            <w:r>
-              <w:t xml:space="preserve"> algorithms according to different high dimensional data cleaning</w:t>
+              <w:t>Prediction of P2P network loan default based on the machine learning LightGBM and XGBoost algorithms according to different high dimensional data cleaning</w:t>
             </w:r>
             <w:r>
               <w:t>” to see if t</w:t>
@@ -1284,11 +1232,9 @@
               <w:pStyle w:val="Text"/>
               <w:jc w:val="both"/>
             </w:pPr>
-            <w:proofErr w:type="spellStart"/>
             <w:r>
               <w:t>LendingClub</w:t>
             </w:r>
-            <w:proofErr w:type="spellEnd"/>
             <w:r>
               <w:t xml:space="preserve"> is the largest P2P lending facilitator in the US and </w:t>
             </w:r>
@@ -1334,15 +1280,7 @@
               <w:t xml:space="preserve">(y) </w:t>
             </w:r>
             <w:r>
-              <w:t>variable is “</w:t>
-            </w:r>
-            <w:proofErr w:type="spellStart"/>
-            <w:r>
-              <w:t>loan_status</w:t>
-            </w:r>
-            <w:proofErr w:type="spellEnd"/>
-            <w:r>
-              <w:t xml:space="preserve">” which takes </w:t>
+              <w:t xml:space="preserve">variable is “loan_status” which takes </w:t>
             </w:r>
             <w:r>
               <w:t xml:space="preserve">8 values, 6 whilst the loan </w:t>
@@ -1357,15 +1295,7 @@
               <w:t xml:space="preserve"> once completed/defaulted. A </w:t>
             </w:r>
             <w:r>
-              <w:t xml:space="preserve">default occurs when </w:t>
-            </w:r>
-            <w:proofErr w:type="spellStart"/>
-            <w:r>
-              <w:t>loan_status</w:t>
-            </w:r>
-            <w:proofErr w:type="spellEnd"/>
-            <w:r>
-              <w:t xml:space="preserve"> is “charged off” and the </w:t>
+              <w:t xml:space="preserve">default occurs when loan_status is “charged off” and the </w:t>
             </w:r>
             <w:r>
               <w:t>no default has occurred w</w:t>
@@ -1517,28 +1447,14 @@
               <w:jc w:val="both"/>
             </w:pPr>
             <w:r>
-              <w:t xml:space="preserve">variables and unusable columns such unique ID’s and </w:t>
-            </w:r>
-            <w:proofErr w:type="spellStart"/>
-            <w:r>
-              <w:t>url'</w:t>
-            </w:r>
-            <w:r>
-              <w:t>s</w:t>
-            </w:r>
-            <w:proofErr w:type="spellEnd"/>
-            <w:r>
-              <w:t>.</w:t>
+              <w:t>variables and unusable columns such unique ID’s and url'</w:t>
+            </w:r>
+            <w:r>
+              <w:t>s.</w:t>
             </w:r>
           </w:p>
-          <w:p>
-            <w:pPr>
-              <w:pStyle w:val="Text"/>
-              <w:jc w:val="both"/>
-            </w:pPr>
-            <w:bookmarkStart w:id="0" w:name="_GoBack"/>
-            <w:bookmarkEnd w:id="0"/>
-          </w:p>
+          <w:p/>
+          <w:p/>
         </w:tc>
         <w:tc>
           <w:tcPr>
@@ -2215,46 +2131,18 @@
             <w:pPr>
               <w:pStyle w:val="Heading3"/>
             </w:pPr>
-            <w:sdt>
-              <w:sdtPr>
-                <w:id w:val="-1677641898"/>
-                <w:placeholder>
-                  <w:docPart w:val="2B6108AD940D4E42AF83BBB3C6920F8F"/>
-                </w:placeholder>
-                <w:temporary/>
-                <w:showingPlcHdr/>
-                <w15:appearance w15:val="hidden"/>
-              </w:sdtPr>
-              <w:sdtEndPr/>
-              <w:sdtContent>
-                <w:r>
-                  <w:t>HEADING</w:t>
-                </w:r>
-              </w:sdtContent>
-            </w:sdt>
+            <w:r>
+              <w:t>Variable Selection</w:t>
+            </w:r>
           </w:p>
           <w:p/>
           <w:p>
             <w:pPr>
               <w:pStyle w:val="Text"/>
             </w:pPr>
-            <w:sdt>
-              <w:sdtPr>
-                <w:id w:val="-1505123144"/>
-                <w:placeholder>
-                  <w:docPart w:val="3206C521DF634D90A6EDFDB298D2DAC1"/>
-                </w:placeholder>
-                <w:temporary/>
-                <w:showingPlcHdr/>
-                <w15:appearance w15:val="hidden"/>
-              </w:sdtPr>
-              <w:sdtEndPr/>
-              <w:sdtContent>
-                <w:r>
-                  <w:t>Lorem Ipsum is simply dummy text of the printing and typesetting industry. Lorem Ipsum has been the industry's standard dummy text ever since the 1500s, when an unknown printer took a galley of type and scrambled it to make a type specimen book.</w:t>
-                </w:r>
-              </w:sdtContent>
-            </w:sdt>
+            <w:r>
+              <w:t>Variable selection</w:t>
+            </w:r>
           </w:p>
           <w:p>
             <w:pPr>
@@ -2265,23 +2153,11 @@
             <w:pPr>
               <w:pStyle w:val="Heading3"/>
             </w:pPr>
-            <w:sdt>
-              <w:sdtPr>
-                <w:id w:val="1893617563"/>
-                <w:placeholder>
-                  <w:docPart w:val="F14220278B07409C8C92C26D640B6A0B"/>
-                </w:placeholder>
-                <w:temporary/>
-                <w:showingPlcHdr/>
-                <w15:appearance w15:val="hidden"/>
-              </w:sdtPr>
-              <w:sdtEndPr/>
-              <w:sdtContent>
-                <w:r>
-                  <w:t>HEADING</w:t>
-                </w:r>
-              </w:sdtContent>
-            </w:sdt>
+            <w:r>
+              <w:t>Boosting Results</w:t>
+            </w:r>
+            <w:bookmarkStart w:id="0" w:name="_GoBack"/>
+            <w:bookmarkEnd w:id="0"/>
           </w:p>
           <w:p/>
           <w:p>
@@ -3789,6 +3665,7 @@
   <w:style w:type="character" w:default="1" w:styleId="DefaultParagraphFont">
     <w:name w:val="Default Paragraph Font"/>
     <w:uiPriority w:val="1"/>
+    <w:semiHidden/>
     <w:unhideWhenUsed/>
   </w:style>
   <w:style w:type="table" w:default="1" w:styleId="TableNormal">
@@ -4084,84 +3961,6 @@
   <w:docParts>
     <w:docPart>
       <w:docPartPr>
-        <w:name w:val="2B6108AD940D4E42AF83BBB3C6920F8F"/>
-        <w:category>
-          <w:name w:val="General"/>
-          <w:gallery w:val="placeholder"/>
-        </w:category>
-        <w:types>
-          <w:type w:val="bbPlcHdr"/>
-        </w:types>
-        <w:behaviors>
-          <w:behavior w:val="content"/>
-        </w:behaviors>
-        <w:guid w:val="{A66CED40-F9C5-40EC-B999-F8CAAB294932}"/>
-      </w:docPartPr>
-      <w:docPartBody>
-        <w:p>
-          <w:pPr>
-            <w:pStyle w:val="2B6108AD940D4E42AF83BBB3C6920F8F"/>
-          </w:pPr>
-          <w:r>
-            <w:t>HEADING</w:t>
-          </w:r>
-        </w:p>
-      </w:docPartBody>
-    </w:docPart>
-    <w:docPart>
-      <w:docPartPr>
-        <w:name w:val="3206C521DF634D90A6EDFDB298D2DAC1"/>
-        <w:category>
-          <w:name w:val="General"/>
-          <w:gallery w:val="placeholder"/>
-        </w:category>
-        <w:types>
-          <w:type w:val="bbPlcHdr"/>
-        </w:types>
-        <w:behaviors>
-          <w:behavior w:val="content"/>
-        </w:behaviors>
-        <w:guid w:val="{FB53746D-D039-4CAE-ABE5-1E1786DB1B32}"/>
-      </w:docPartPr>
-      <w:docPartBody>
-        <w:p>
-          <w:pPr>
-            <w:pStyle w:val="3206C521DF634D90A6EDFDB298D2DAC1"/>
-          </w:pPr>
-          <w:r>
-            <w:t>Lorem Ipsum is simply dummy text of the printing and typesetting industry. Lorem Ipsum has been the industry's standard dummy text ever since the 1500s, when an unknown printer took a galley of type and scrambled it to make a type specimen book.</w:t>
-          </w:r>
-        </w:p>
-      </w:docPartBody>
-    </w:docPart>
-    <w:docPart>
-      <w:docPartPr>
-        <w:name w:val="F14220278B07409C8C92C26D640B6A0B"/>
-        <w:category>
-          <w:name w:val="General"/>
-          <w:gallery w:val="placeholder"/>
-        </w:category>
-        <w:types>
-          <w:type w:val="bbPlcHdr"/>
-        </w:types>
-        <w:behaviors>
-          <w:behavior w:val="content"/>
-        </w:behaviors>
-        <w:guid w:val="{4810F2E9-D5F6-4442-B6C2-DFBEC39135B7}"/>
-      </w:docPartPr>
-      <w:docPartBody>
-        <w:p>
-          <w:pPr>
-            <w:pStyle w:val="F14220278B07409C8C92C26D640B6A0B"/>
-          </w:pPr>
-          <w:r>
-            <w:t>HEADING</w:t>
-          </w:r>
-        </w:p>
-      </w:docPartBody>
-    </w:docPart>
-    <w:docPart>
-      <w:docPartPr>
         <w:name w:val="339732928761440DB3A82B0F4057C580"/>
         <w:category>
           <w:name w:val="General"/>
@@ -4181,7 +3980,10 @@
             <w:pStyle w:val="339732928761440DB3A82B0F4057C580"/>
           </w:pPr>
           <w:r>
-            <w:t>Lorem Ipsum is simply dummy text of the printing and typesetting industry. Lorem Ipsum has been the industry's standard dummy text ever since the 1500s, when an unknown printer took a galley of type and scrambled it to make a type specimen book.</w:t>
+            <w:t>Lorem Ipsum is simply dummy text of the printing and typesetting industry. Lorem Ipsum has been the industry's standard dummy text ever since the 1500s, when an unknown printer took a galley of type and scrambled it to make a type specimen bo</w:t>
+          </w:r>
+          <w:r>
+            <w:t>ok.</w:t>
           </w:r>
         </w:p>
       </w:docPartBody>
@@ -4216,7 +4018,10 @@
             <w:pStyle w:val="Text"/>
           </w:pPr>
           <w:r>
-            <w:t>Lorem Ipsum is simply dummy text of the printing and typesetting industry. Lorem Ipsum has been the industry's standard dummy text ever since the 1500s, when an unknown printer took a galley of type and scrambled it to make a type specimen book.</w:t>
+            <w:t>Lorem</w:t>
+          </w:r>
+          <w:r>
+            <w:t xml:space="preserve"> Ipsum is simply dummy text of the printing and typesetting industry. Lorem Ipsum has been the industry's standard dummy text ever since the 1500s, when an unknown printer took a galley of type and scrambled it to make a type specimen book.</w:t>
           </w:r>
         </w:p>
         <w:p/>
@@ -4225,7 +4030,10 @@
             <w:pStyle w:val="DEB3059B344A4FD4B9A3CE91B304B8E9"/>
           </w:pPr>
           <w:r>
-            <w:t>Lorem Ipsum is simply dummy text of the printing and typesetting industry. Lorem Ipsum has been the industry's standard dummy text ever since.</w:t>
+            <w:t>Lorem Ipsum is</w:t>
+          </w:r>
+          <w:r>
+            <w:t xml:space="preserve"> simply dummy text of the printing and typesetting industry. Lorem Ipsum has been the industry's standard dummy text ever since.</w:t>
           </w:r>
         </w:p>
       </w:docPartBody>
@@ -4281,7 +4089,10 @@
             <w:pStyle w:val="9A16315EEBB34EEA9FFA878F6648E14E"/>
           </w:pPr>
           <w:r>
-            <w:t>Lorem Ipsum is simply dummy text of the printing and typesetting industry. Lorem Ipsum has been the industry's standard dummy text ever since the 1500s, when an unknown printer took a galley of type and scrambled it to make a type specimen book.</w:t>
+            <w:t>Lorem Ipsum is simply dummy text of the printing and</w:t>
+          </w:r>
+          <w:r>
+            <w:t xml:space="preserve"> typesetting industry. Lorem Ipsum has been the industry's standard dummy text ever since the 1500s, when an unknown printer took a galley of type and scrambled it to make a type specimen book.</w:t>
           </w:r>
         </w:p>
       </w:docPartBody>
@@ -4343,6 +4154,11 @@
     <w:compatSetting w:name="differentiateMultirowTableHeaders" w:uri="http://schemas.microsoft.com/office/word" w:val="1"/>
     <w:compatSetting w:name="useWord2013TrackBottomHyphenation" w:uri="http://schemas.microsoft.com/office/word" w:val="0"/>
   </w:compat>
+  <w:rsids>
+    <w:rsidRoot w:val="00EE0E02"/>
+    <w:rsid w:val="00027EAD"/>
+    <w:rsid w:val="00EE0E02"/>
+  </w:rsids>
   <m:mathPr>
     <m:mathFont m:val="Cambria Math"/>
     <m:brkBin m:val="before"/>
@@ -6014,24 +5830,6 @@
 </file>
 
 <file path=customXml/item1.xml><?xml version="1.0" encoding="utf-8"?>
-<p:properties xmlns:p="http://schemas.microsoft.com/office/2006/metadata/properties" xmlns:xsi="http://www.w3.org/2001/XMLSchema-instance" xmlns:pc="http://schemas.microsoft.com/office/infopath/2007/PartnerControls">
-  <documentManagement>
-    <Status xmlns="71af3243-3dd4-4a8d-8c0d-dd76da1f02a5">Not started</Status>
-    <MediaServiceKeyPoints xmlns="71af3243-3dd4-4a8d-8c0d-dd76da1f02a5" xsi:nil="true"/>
-  </documentManagement>
-</p:properties>
-</file>
-
-<file path=customXml/item2.xml><?xml version="1.0" encoding="utf-8"?>
-<?mso-contentType ?>
-<FormTemplates xmlns="http://schemas.microsoft.com/sharepoint/v3/contenttype/forms">
-  <Display>DocumentLibraryForm</Display>
-  <Edit>DocumentLibraryForm</Edit>
-  <New>DocumentLibraryForm</New>
-</FormTemplates>
-</file>
-
-<file path=customXml/item3.xml><?xml version="1.0" encoding="utf-8"?>
 <ct:contentTypeSchema xmlns:ct="http://schemas.microsoft.com/office/2006/metadata/contentType" xmlns:ma="http://schemas.microsoft.com/office/2006/metadata/properties/metaAttributes" ct:_="" ma:_="" ma:contentTypeName="Document" ma:contentTypeID="0x01010079F111ED35F8CC479449609E8A0923A6" ma:contentTypeVersion="12" ma:contentTypeDescription="Create a new document." ma:contentTypeScope="" ma:versionID="fa6e671f1cd7e4d96ff9652be322dd5e">
   <xsd:schema xmlns:xsd="http://www.w3.org/2001/XMLSchema" xmlns:xs="http://www.w3.org/2001/XMLSchema" xmlns:p="http://schemas.microsoft.com/office/2006/metadata/properties" xmlns:ns2="71af3243-3dd4-4a8d-8c0d-dd76da1f02a5" xmlns:ns3="16c05727-aa75-4e4a-9b5f-8a80a1165891" targetNamespace="http://schemas.microsoft.com/office/2006/metadata/properties" ma:root="true" ma:fieldsID="4e2496f70b101db0b8013f30a071bbf7" ns2:_="" ns3:_="">
     <xsd:import namespace="71af3243-3dd4-4a8d-8c0d-dd76da1f02a5"/>
@@ -6252,25 +6050,25 @@
 </ct:contentTypeSchema>
 </file>
 
-<file path=customXml/itemProps1.xml><?xml version="1.0" encoding="utf-8"?>
-<ds:datastoreItem xmlns:ds="http://schemas.openxmlformats.org/officeDocument/2006/customXml" ds:itemID="{1FDE1A47-5C16-4CBF-90B0-BC2DEED23AB8}">
-  <ds:schemaRefs>
-    <ds:schemaRef ds:uri="http://schemas.microsoft.com/office/2006/metadata/properties"/>
-    <ds:schemaRef ds:uri="http://schemas.microsoft.com/office/infopath/2007/PartnerControls"/>
-    <ds:schemaRef ds:uri="71af3243-3dd4-4a8d-8c0d-dd76da1f02a5"/>
-  </ds:schemaRefs>
-</ds:datastoreItem>
+<file path=customXml/item2.xml><?xml version="1.0" encoding="utf-8"?>
+<?mso-contentType ?>
+<FormTemplates xmlns="http://schemas.microsoft.com/sharepoint/v3/contenttype/forms">
+  <Display>DocumentLibraryForm</Display>
+  <Edit>DocumentLibraryForm</Edit>
+  <New>DocumentLibraryForm</New>
+</FormTemplates>
 </file>
 
-<file path=customXml/itemProps2.xml><?xml version="1.0" encoding="utf-8"?>
-<ds:datastoreItem xmlns:ds="http://schemas.openxmlformats.org/officeDocument/2006/customXml" ds:itemID="{909C2606-6035-49A0-8211-65DEE79E8914}">
-  <ds:schemaRefs>
-    <ds:schemaRef ds:uri="http://schemas.microsoft.com/sharepoint/v3/contenttype/forms"/>
-  </ds:schemaRefs>
-</ds:datastoreItem>
+<file path=customXml/item3.xml><?xml version="1.0" encoding="utf-8"?>
+<p:properties xmlns:p="http://schemas.microsoft.com/office/2006/metadata/properties" xmlns:xsi="http://www.w3.org/2001/XMLSchema-instance" xmlns:pc="http://schemas.microsoft.com/office/infopath/2007/PartnerControls">
+  <documentManagement>
+    <Status xmlns="71af3243-3dd4-4a8d-8c0d-dd76da1f02a5">Not started</Status>
+    <MediaServiceKeyPoints xmlns="71af3243-3dd4-4a8d-8c0d-dd76da1f02a5" xsi:nil="true"/>
+  </documentManagement>
+</p:properties>
 </file>
 
-<file path=customXml/itemProps3.xml><?xml version="1.0" encoding="utf-8"?>
+<file path=customXml/itemProps1.xml><?xml version="1.0" encoding="utf-8"?>
 <ds:datastoreItem xmlns:ds="http://schemas.openxmlformats.org/officeDocument/2006/customXml" ds:itemID="{D8699111-9D6F-4FD1-899A-4E0B300B198C}">
   <ds:schemaRefs>
     <ds:schemaRef ds:uri="http://schemas.microsoft.com/office/2006/metadata/contentType"/>
@@ -6287,4 +6085,22 @@
     <ds:schemaRef ds:uri="http://schemas.microsoft.com/internal/obd"/>
   </ds:schemaRefs>
 </ds:datastoreItem>
+</file>
+
+<file path=customXml/itemProps2.xml><?xml version="1.0" encoding="utf-8"?>
+<ds:datastoreItem xmlns:ds="http://schemas.openxmlformats.org/officeDocument/2006/customXml" ds:itemID="{909C2606-6035-49A0-8211-65DEE79E8914}">
+  <ds:schemaRefs>
+    <ds:schemaRef ds:uri="http://schemas.microsoft.com/sharepoint/v3/contenttype/forms"/>
+  </ds:schemaRefs>
+</ds:datastoreItem>
+</file>
+
+<file path=customXml/itemProps3.xml><?xml version="1.0" encoding="utf-8"?>
+<ds:datastoreItem xmlns:ds="http://schemas.openxmlformats.org/officeDocument/2006/customXml" ds:itemID="{1FDE1A47-5C16-4CBF-90B0-BC2DEED23AB8}">
+  <ds:schemaRefs>
+    <ds:schemaRef ds:uri="http://schemas.microsoft.com/office/2006/metadata/properties"/>
+    <ds:schemaRef ds:uri="http://schemas.microsoft.com/office/infopath/2007/PartnerControls"/>
+    <ds:schemaRef ds:uri="71af3243-3dd4-4a8d-8c0d-dd76da1f02a5"/>
+  </ds:schemaRefs>
+</ds:datastoreItem>
 </file>
</xml_diff>